<commit_message>
Plantilla de factura modificada Se ha añadido el logotipo correspondiente a la empresa ficticia.
</commit_message>
<xml_diff>
--- a/logica/plantilla_factura.docx
+++ b/logica/plantilla_factura.docx
@@ -41,10 +41,10 @@
                 <w:lang w:val="en-US"/>
               </w:rPr>
               <w:drawing>
-                <wp:inline distT="0" distB="0" distL="0" distR="0" wp14:anchorId="33418399" wp14:editId="0EFF3A90">
-                  <wp:extent cx="1228299" cy="327373"/>
+                <wp:inline distT="0" distB="0" distL="0" distR="0" wp14:anchorId="16C354E7" wp14:editId="4969009C">
+                  <wp:extent cx="1828800" cy="359508"/>
                   <wp:effectExtent l="0" t="0" r="0" b="0"/>
-                  <wp:docPr id="1405785106" name="Imagen 1" descr="Imagen que contiene firmar, exterior, plato, alimentos&#10;&#10;El contenido generado por IA puede ser incorrecto."/>
+                  <wp:docPr id="1306704434" name="Imagen 2"/>
                   <wp:cNvGraphicFramePr>
                     <a:graphicFrameLocks xmlns:a="http://schemas.openxmlformats.org/drawingml/2006/main" noChangeAspect="1"/>
                   </wp:cNvGraphicFramePr>
@@ -52,7 +52,7 @@
                     <a:graphicData uri="http://schemas.openxmlformats.org/drawingml/2006/picture">
                       <pic:pic xmlns:pic="http://schemas.openxmlformats.org/drawingml/2006/picture">
                         <pic:nvPicPr>
-                          <pic:cNvPr id="1405785106" name="Imagen 1" descr="Imagen que contiene firmar, exterior, plato, alimentos&#10;&#10;El contenido generado por IA puede ser incorrecto."/>
+                          <pic:cNvPr id="0" name="Picture 1"/>
                           <pic:cNvPicPr>
                             <a:picLocks noChangeAspect="1" noChangeArrowheads="1"/>
                           </pic:cNvPicPr>
@@ -60,6 +60,15 @@
                         <pic:blipFill>
                           <a:blip r:embed="rId6" cstate="print">
                             <a:extLst>
+                              <a:ext uri="{BEBA8EAE-BF5A-486C-A8C5-ECC9F3942E4B}">
+                                <a14:imgProps xmlns:a14="http://schemas.microsoft.com/office/drawing/2010/main">
+                                  <a14:imgLayer r:embed="rId7">
+                                    <a14:imgEffect>
+                                      <a14:brightnessContrast bright="-40000" contrast="20000"/>
+                                    </a14:imgEffect>
+                                  </a14:imgLayer>
+                                </a14:imgProps>
+                              </a:ext>
                               <a:ext uri="{28A0092B-C50C-407E-A947-70E740481C1C}">
                                 <a14:useLocalDpi xmlns:a14="http://schemas.microsoft.com/office/drawing/2010/main" val="0"/>
                               </a:ext>
@@ -73,7 +82,7 @@
                         <pic:spPr bwMode="auto">
                           <a:xfrm>
                             <a:off x="0" y="0"/>
-                            <a:ext cx="1259121" cy="335588"/>
+                            <a:ext cx="1859188" cy="365482"/>
                           </a:xfrm>
                           <a:prstGeom prst="rect">
                             <a:avLst/>
@@ -136,7 +145,16 @@
                 <w:szCs w:val="18"/>
                 <w:lang w:val="en-US"/>
               </w:rPr>
-              <w:t>manchinoza.hipermercado@gmail.com</w:t>
+              <w:t>farmanaccio</w:t>
+            </w:r>
+            <w:r>
+              <w:rPr>
+                <w:rFonts w:ascii="HelveticaNeueLT Pro 35 Th" w:hAnsi="HelveticaNeueLT Pro 35 Th"/>
+                <w:sz w:val="20"/>
+                <w:szCs w:val="18"/>
+                <w:lang w:val="en-US"/>
+              </w:rPr>
+              <w:t>@gmail.com</w:t>
             </w:r>
           </w:p>
         </w:tc>
@@ -803,8 +821,8 @@
       </w:pPr>
     </w:p>
     <w:sectPr>
-      <w:headerReference w:type="default" r:id="rId7"/>
-      <w:footerReference w:type="default" r:id="rId8"/>
+      <w:headerReference w:type="default" r:id="rId8"/>
+      <w:footerReference w:type="default" r:id="rId9"/>
       <w:pgSz w:w="11906" w:h="16838"/>
       <w:pgMar w:top="1417" w:right="1701" w:bottom="1417" w:left="1701" w:header="708" w:footer="708" w:gutter="0"/>
       <w:cols w:space="708"/>
@@ -849,7 +867,6 @@
         <w:docPartUnique/>
       </w:docPartObj>
     </w:sdtPr>
-    <w:sdtEndPr/>
     <w:sdtContent>
       <w:p>
         <w:pPr>

</xml_diff>

<commit_message>
Generación de facturas y remitos arreglada
</commit_message>
<xml_diff>
--- a/logica/plantilla_factura.docx
+++ b/logica/plantilla_factura.docx
@@ -179,7 +179,7 @@
               <mc:AlternateContent>
                 <mc:Choice Requires="wps">
                   <w:drawing>
-                    <wp:anchor distT="0" distB="0" distL="114300" distR="114300" simplePos="0" relativeHeight="251662336" behindDoc="0" locked="0" layoutInCell="1" allowOverlap="1" wp14:anchorId="20F81975" wp14:editId="536357C5">
+                    <wp:anchor distT="0" distB="0" distL="114300" distR="114300" simplePos="0" relativeHeight="251662336" behindDoc="0" locked="0" layoutInCell="1" allowOverlap="1" wp14:anchorId="20F81975" wp14:editId="79C35ACC">
                       <wp:simplePos x="0" y="0"/>
                       <wp:positionH relativeFrom="column">
                         <wp:posOffset>-321764</wp:posOffset>
@@ -349,35 +349,7 @@
                 <w:sz w:val="18"/>
                 <w:szCs w:val="16"/>
               </w:rPr>
-              <w:t xml:space="preserve">ID de Venta: </w:t>
-            </w:r>
-            <w:proofErr w:type="gramStart"/>
-            <w:r>
-              <w:rPr>
-                <w:rFonts w:ascii="HelveticaNeueLT Pro 35 Th" w:hAnsi="HelveticaNeueLT Pro 35 Th"/>
-                <w:sz w:val="18"/>
-                <w:szCs w:val="16"/>
-              </w:rPr>
-              <w:t xml:space="preserve">{{ </w:t>
-            </w:r>
-            <w:proofErr w:type="spellStart"/>
-            <w:r>
-              <w:rPr>
-                <w:rFonts w:ascii="HelveticaNeueLT Pro 35 Th" w:hAnsi="HelveticaNeueLT Pro 35 Th"/>
-                <w:sz w:val="18"/>
-                <w:szCs w:val="16"/>
-              </w:rPr>
-              <w:t>facturaId</w:t>
-            </w:r>
-            <w:proofErr w:type="spellEnd"/>
-            <w:proofErr w:type="gramEnd"/>
-            <w:r>
-              <w:rPr>
-                <w:rFonts w:ascii="HelveticaNeueLT Pro 35 Th" w:hAnsi="HelveticaNeueLT Pro 35 Th"/>
-                <w:sz w:val="18"/>
-                <w:szCs w:val="16"/>
-              </w:rPr>
-              <w:t xml:space="preserve"> }}</w:t>
+              <w:t>ID de Venta: {{ facturaId }}</w:t>
             </w:r>
           </w:p>
           <w:p>
@@ -407,25 +379,7 @@
                 <w:sz w:val="18"/>
                 <w:szCs w:val="16"/>
               </w:rPr>
-              <w:t xml:space="preserve">Fecha: </w:t>
-            </w:r>
-            <w:proofErr w:type="gramStart"/>
-            <w:r>
-              <w:rPr>
-                <w:rFonts w:ascii="HelveticaNeueLT Pro 35 Th" w:hAnsi="HelveticaNeueLT Pro 35 Th"/>
-                <w:sz w:val="18"/>
-                <w:szCs w:val="16"/>
-              </w:rPr>
-              <w:t>{{ fecha</w:t>
-            </w:r>
-            <w:proofErr w:type="gramEnd"/>
-            <w:r>
-              <w:rPr>
-                <w:rFonts w:ascii="HelveticaNeueLT Pro 35 Th" w:hAnsi="HelveticaNeueLT Pro 35 Th"/>
-                <w:sz w:val="18"/>
-                <w:szCs w:val="16"/>
-              </w:rPr>
-              <w:t xml:space="preserve"> }}</w:t>
+              <w:t>Fecha: {{ fecha }}</w:t>
             </w:r>
           </w:p>
           <w:p>
@@ -465,6 +419,280 @@
                 <w:rFonts w:ascii="HelveticaNeueLT Pro 35 Th" w:hAnsi="HelveticaNeueLT Pro 35 Th"/>
               </w:rPr>
             </w:pPr>
+          </w:p>
+        </w:tc>
+      </w:tr>
+      <w:tr>
+        <w:trPr>
+          <w:trHeight w:val="1691"/>
+        </w:trPr>
+        <w:tc>
+          <w:tcPr>
+            <w:tcW w:w="10774" w:type="dxa"/>
+            <w:gridSpan w:val="2"/>
+            <w:vAlign w:val="center"/>
+          </w:tcPr>
+          <w:p>
+            <w:pPr>
+              <w:spacing w:before="240" w:line="240" w:lineRule="auto"/>
+              <w:jc w:val="center"/>
+              <w:rPr>
+                <w:rFonts w:ascii="HelveticaNeueLT Pro 35 Th" w:hAnsi="HelveticaNeueLT Pro 35 Th"/>
+                <w:b/>
+                <w:bCs/>
+                <w:sz w:val="18"/>
+                <w:szCs w:val="16"/>
+              </w:rPr>
+            </w:pPr>
+            <w:r>
+              <w:rPr>
+                <w:rFonts w:ascii="HelveticaNeueLT Pro 35 Th" w:hAnsi="HelveticaNeueLT Pro 35 Th"/>
+                <w:b/>
+                <w:bCs/>
+                <w:sz w:val="18"/>
+                <w:szCs w:val="16"/>
+              </w:rPr>
+              <w:t>Datos del Cliente</w:t>
+            </w:r>
+          </w:p>
+          <w:p>
+            <w:pPr>
+              <w:spacing w:before="240" w:line="240" w:lineRule="auto"/>
+              <w:jc w:val="center"/>
+              <w:rPr>
+                <w:rFonts w:ascii="HelveticaNeueLT Pro 35 Th" w:hAnsi="HelveticaNeueLT Pro 35 Th"/>
+                <w:sz w:val="16"/>
+                <w:szCs w:val="14"/>
+              </w:rPr>
+            </w:pPr>
+            <w:r>
+              <w:rPr>
+                <w:rFonts w:ascii="HelveticaNeueLT Pro 35 Th" w:hAnsi="HelveticaNeueLT Pro 35 Th"/>
+                <w:sz w:val="16"/>
+                <w:szCs w:val="14"/>
+              </w:rPr>
+              <w:t xml:space="preserve">- </w:t>
+            </w:r>
+            <w:r>
+              <w:rPr>
+                <w:rFonts w:ascii="HelveticaNeueLT Pro 35 Th" w:hAnsi="HelveticaNeueLT Pro 35 Th"/>
+                <w:b/>
+                <w:bCs/>
+                <w:sz w:val="16"/>
+                <w:szCs w:val="14"/>
+              </w:rPr>
+              <w:t>Nombre</w:t>
+            </w:r>
+            <w:r>
+              <w:rPr>
+                <w:rFonts w:ascii="HelveticaNeueLT Pro 35 Th" w:hAnsi="HelveticaNeueLT Pro 35 Th"/>
+                <w:b/>
+                <w:bCs/>
+                <w:sz w:val="16"/>
+                <w:szCs w:val="14"/>
+              </w:rPr>
+              <w:t xml:space="preserve"> Completo</w:t>
+            </w:r>
+            <w:r>
+              <w:rPr>
+                <w:rFonts w:ascii="HelveticaNeueLT Pro 35 Th" w:hAnsi="HelveticaNeueLT Pro 35 Th"/>
+                <w:sz w:val="16"/>
+                <w:szCs w:val="14"/>
+              </w:rPr>
+              <w:t>: {{ clienteNombre }}</w:t>
+            </w:r>
+          </w:p>
+          <w:p>
+            <w:pPr>
+              <w:spacing w:before="240" w:line="240" w:lineRule="auto"/>
+              <w:jc w:val="center"/>
+              <w:rPr>
+                <w:rFonts w:ascii="HelveticaNeueLT Pro 35 Th" w:hAnsi="HelveticaNeueLT Pro 35 Th"/>
+                <w:sz w:val="16"/>
+                <w:szCs w:val="14"/>
+              </w:rPr>
+            </w:pPr>
+            <w:r>
+              <w:rPr>
+                <w:rFonts w:ascii="HelveticaNeueLT Pro 35 Th" w:hAnsi="HelveticaNeueLT Pro 35 Th"/>
+                <w:sz w:val="16"/>
+                <w:szCs w:val="14"/>
+              </w:rPr>
+              <w:t xml:space="preserve">- </w:t>
+            </w:r>
+            <w:r>
+              <w:rPr>
+                <w:rFonts w:ascii="HelveticaNeueLT Pro 35 Th" w:hAnsi="HelveticaNeueLT Pro 35 Th"/>
+                <w:b/>
+                <w:bCs/>
+                <w:sz w:val="16"/>
+                <w:szCs w:val="14"/>
+              </w:rPr>
+              <w:t>CUIT-CUIL</w:t>
+            </w:r>
+            <w:r>
+              <w:rPr>
+                <w:rFonts w:ascii="HelveticaNeueLT Pro 35 Th" w:hAnsi="HelveticaNeueLT Pro 35 Th"/>
+                <w:sz w:val="16"/>
+                <w:szCs w:val="14"/>
+              </w:rPr>
+              <w:t>: {{ clienteCUIT_CUIL }}</w:t>
+            </w:r>
+          </w:p>
+        </w:tc>
+      </w:tr>
+      <w:tr>
+        <w:trPr>
+          <w:trHeight w:val="970"/>
+        </w:trPr>
+        <w:tc>
+          <w:tcPr>
+            <w:tcW w:w="10774" w:type="dxa"/>
+            <w:gridSpan w:val="2"/>
+            <w:vAlign w:val="center"/>
+          </w:tcPr>
+          <w:p>
+            <w:pPr>
+              <w:spacing w:before="240" w:line="240" w:lineRule="auto"/>
+              <w:jc w:val="center"/>
+              <w:rPr>
+                <w:rFonts w:ascii="HelveticaNeueLT Pro 35 Th" w:hAnsi="HelveticaNeueLT Pro 35 Th"/>
+                <w:b/>
+                <w:bCs/>
+                <w:sz w:val="16"/>
+                <w:szCs w:val="14"/>
+              </w:rPr>
+            </w:pPr>
+            <w:r>
+              <w:rPr>
+                <w:rFonts w:ascii="HelveticaNeueLT Pro 35 Th" w:hAnsi="HelveticaNeueLT Pro 35 Th"/>
+                <w:sz w:val="18"/>
+                <w:szCs w:val="16"/>
+              </w:rPr>
+              <w:t>-</w:t>
+            </w:r>
+            <w:r>
+              <w:rPr>
+                <w:rFonts w:ascii="HelveticaNeueLT Pro 35 Th" w:hAnsi="HelveticaNeueLT Pro 35 Th"/>
+                <w:sz w:val="18"/>
+                <w:szCs w:val="16"/>
+              </w:rPr>
+              <w:t xml:space="preserve"> </w:t>
+            </w:r>
+            <w:r>
+              <w:rPr>
+                <w:rFonts w:ascii="HelveticaNeueLT Pro 35 Th" w:hAnsi="HelveticaNeueLT Pro 35 Th"/>
+                <w:b/>
+                <w:bCs/>
+                <w:sz w:val="18"/>
+                <w:szCs w:val="16"/>
+              </w:rPr>
+              <w:t>IVA</w:t>
+            </w:r>
+            <w:r>
+              <w:rPr>
+                <w:rFonts w:ascii="HelveticaNeueLT Pro 35 Th" w:hAnsi="HelveticaNeueLT Pro 35 Th"/>
+                <w:sz w:val="18"/>
+                <w:szCs w:val="16"/>
+              </w:rPr>
+              <w:t>:</w:t>
+            </w:r>
+            <w:r>
+              <w:rPr>
+                <w:rFonts w:ascii="HelveticaNeueLT Pro 35 Th" w:hAnsi="HelveticaNeueLT Pro 35 Th"/>
+                <w:sz w:val="18"/>
+                <w:szCs w:val="16"/>
+              </w:rPr>
+              <w:t xml:space="preserve">   </w:t>
+            </w:r>
+            <w:r>
+              <w:rPr>
+                <w:rFonts w:ascii="HelveticaNeueLT Pro 35 Th" w:hAnsi="HelveticaNeueLT Pro 35 Th"/>
+                <w:sz w:val="18"/>
+                <w:szCs w:val="16"/>
+              </w:rPr>
+              <w:t>Exento {{ ivaExento }}</w:t>
+            </w:r>
+            <w:r>
+              <w:rPr>
+                <w:rFonts w:ascii="HelveticaNeueLT Pro 35 Th" w:hAnsi="HelveticaNeueLT Pro 35 Th"/>
+                <w:sz w:val="18"/>
+                <w:szCs w:val="16"/>
+              </w:rPr>
+              <w:t xml:space="preserve">     </w:t>
+            </w:r>
+            <w:r>
+              <w:rPr>
+                <w:rFonts w:ascii="HelveticaNeueLT Pro 35 Th" w:hAnsi="HelveticaNeueLT Pro 35 Th"/>
+                <w:sz w:val="18"/>
+                <w:szCs w:val="16"/>
+              </w:rPr>
+              <w:t>Monotributo</w:t>
+            </w:r>
+            <w:r>
+              <w:rPr>
+                <w:rFonts w:ascii="HelveticaNeueLT Pro 35 Th" w:hAnsi="HelveticaNeueLT Pro 35 Th"/>
+                <w:sz w:val="18"/>
+                <w:szCs w:val="16"/>
+              </w:rPr>
+              <w:t xml:space="preserve"> </w:t>
+            </w:r>
+            <w:r>
+              <w:rPr>
+                <w:rFonts w:ascii="HelveticaNeueLT Pro 35 Th" w:hAnsi="HelveticaNeueLT Pro 35 Th"/>
+                <w:sz w:val="18"/>
+                <w:szCs w:val="16"/>
+              </w:rPr>
+              <w:t>{{ ivaMonotributo }}</w:t>
+            </w:r>
+            <w:r>
+              <w:rPr>
+                <w:rFonts w:ascii="HelveticaNeueLT Pro 35 Th" w:hAnsi="HelveticaNeueLT Pro 35 Th"/>
+                <w:sz w:val="18"/>
+                <w:szCs w:val="16"/>
+              </w:rPr>
+              <w:t xml:space="preserve">     </w:t>
+            </w:r>
+            <w:r>
+              <w:rPr>
+                <w:rFonts w:ascii="HelveticaNeueLT Pro 35 Th" w:hAnsi="HelveticaNeueLT Pro 35 Th"/>
+                <w:sz w:val="18"/>
+                <w:szCs w:val="16"/>
+              </w:rPr>
+              <w:t>Resp. Insc. {{ ivaRespInsc }}</w:t>
+            </w:r>
+            <w:r>
+              <w:rPr>
+                <w:rFonts w:ascii="HelveticaNeueLT Pro 35 Th" w:hAnsi="HelveticaNeueLT Pro 35 Th"/>
+                <w:sz w:val="18"/>
+                <w:szCs w:val="16"/>
+              </w:rPr>
+              <w:t xml:space="preserve">     </w:t>
+            </w:r>
+            <w:r>
+              <w:rPr>
+                <w:rFonts w:ascii="HelveticaNeueLT Pro 35 Th" w:hAnsi="HelveticaNeueLT Pro 35 Th"/>
+                <w:sz w:val="18"/>
+                <w:szCs w:val="16"/>
+              </w:rPr>
+              <w:t>Eventual {{ ivaEventual }}</w:t>
+            </w:r>
+            <w:r>
+              <w:rPr>
+                <w:rFonts w:ascii="HelveticaNeueLT Pro 35 Th" w:hAnsi="HelveticaNeueLT Pro 35 Th"/>
+                <w:sz w:val="18"/>
+                <w:szCs w:val="16"/>
+              </w:rPr>
+              <w:t xml:space="preserve">     </w:t>
+            </w:r>
+            <w:r>
+              <w:rPr>
+                <w:rFonts w:ascii="HelveticaNeueLT Pro 35 Th" w:hAnsi="HelveticaNeueLT Pro 35 Th"/>
+                <w:sz w:val="18"/>
+                <w:szCs w:val="16"/>
+              </w:rPr>
+              <w:t>Cons. Final {{ ivaConsFinal }}</w:t>
+            </w:r>
           </w:p>
         </w:tc>
       </w:tr>
@@ -495,27 +723,7 @@
                 <w:szCs w:val="18"/>
                 <w:lang w:val="en-US"/>
               </w:rPr>
-              <w:t>%%</w:t>
-            </w:r>
-            <w:proofErr w:type="spellStart"/>
-            <w:r>
-              <w:rPr>
-                <w:rFonts w:ascii="HelveticaNeueLT Pro 35 Th" w:hAnsi="HelveticaNeueLT Pro 35 Th"/>
-                <w:sz w:val="20"/>
-                <w:szCs w:val="18"/>
-                <w:lang w:val="en-US"/>
-              </w:rPr>
-              <w:t>tabla_placeholder</w:t>
-            </w:r>
-            <w:proofErr w:type="spellEnd"/>
-            <w:r>
-              <w:rPr>
-                <w:rFonts w:ascii="HelveticaNeueLT Pro 35 Th" w:hAnsi="HelveticaNeueLT Pro 35 Th"/>
-                <w:sz w:val="20"/>
-                <w:szCs w:val="18"/>
-                <w:lang w:val="en-US"/>
-              </w:rPr>
-              <w:t>%</w:t>
+              <w:t>%%tabla_placeholder%</w:t>
             </w:r>
             <w:r>
               <w:rPr>
@@ -554,61 +762,31 @@
                 <w:rFonts w:ascii="HelveticaNeueLT Pro 35 Th" w:hAnsi="HelveticaNeueLT Pro 35 Th"/>
               </w:rPr>
             </w:pPr>
-            <w:proofErr w:type="gramStart"/>
-            <w:r>
-              <w:rPr>
-                <w:rFonts w:ascii="HelveticaNeueLT Pro 35 Th" w:hAnsi="HelveticaNeueLT Pro 35 Th"/>
-              </w:rPr>
-              <w:t>TOTAL</w:t>
-            </w:r>
-            <w:proofErr w:type="gramEnd"/>
-            <w:r>
-              <w:rPr>
-                <w:rFonts w:ascii="HelveticaNeueLT Pro 35 Th" w:hAnsi="HelveticaNeueLT Pro 35 Th"/>
-              </w:rPr>
-              <w:t xml:space="preserve"> BRUTO: </w:t>
-            </w:r>
-            <w:proofErr w:type="gramStart"/>
-            <w:r>
-              <w:rPr>
-                <w:rFonts w:ascii="HelveticaNeueLT Pro 35 Th" w:hAnsi="HelveticaNeueLT Pro 35 Th"/>
-              </w:rPr>
-              <w:t xml:space="preserve">{{ </w:t>
-            </w:r>
-            <w:proofErr w:type="spellStart"/>
-            <w:r>
-              <w:rPr>
-                <w:rFonts w:ascii="HelveticaNeueLT Pro 35 Th" w:hAnsi="HelveticaNeueLT Pro 35 Th"/>
-              </w:rPr>
-              <w:t>total</w:t>
-            </w:r>
-            <w:proofErr w:type="gramEnd"/>
-            <w:r>
-              <w:rPr>
-                <w:rFonts w:ascii="HelveticaNeueLT Pro 35 Th" w:hAnsi="HelveticaNeueLT Pro 35 Th"/>
-              </w:rPr>
-              <w:t>_</w:t>
-            </w:r>
-            <w:proofErr w:type="gramStart"/>
-            <w:r>
-              <w:rPr>
-                <w:rFonts w:ascii="HelveticaNeueLT Pro 35 Th" w:hAnsi="HelveticaNeueLT Pro 35 Th"/>
-              </w:rPr>
-              <w:t>bruto</w:t>
-            </w:r>
-            <w:proofErr w:type="spellEnd"/>
-            <w:r>
-              <w:rPr>
-                <w:rFonts w:ascii="HelveticaNeueLT Pro 35 Th" w:hAnsi="HelveticaNeueLT Pro 35 Th"/>
-              </w:rPr>
-              <w:t xml:space="preserve"> }</w:t>
-            </w:r>
-            <w:proofErr w:type="gramEnd"/>
-            <w:r>
-              <w:rPr>
-                <w:rFonts w:ascii="HelveticaNeueLT Pro 35 Th" w:hAnsi="HelveticaNeueLT Pro 35 Th"/>
-              </w:rPr>
-              <w:t>}</w:t>
+            <w:r>
+              <w:rPr>
+                <w:rFonts w:ascii="HelveticaNeueLT Pro 35 Th" w:hAnsi="HelveticaNeueLT Pro 35 Th"/>
+                <w:b/>
+                <w:bCs/>
+              </w:rPr>
+              <w:t>TOTAL BRUTO</w:t>
+            </w:r>
+            <w:r>
+              <w:rPr>
+                <w:rFonts w:ascii="HelveticaNeueLT Pro 35 Th" w:hAnsi="HelveticaNeueLT Pro 35 Th"/>
+              </w:rPr>
+              <w:t xml:space="preserve">: </w:t>
+            </w:r>
+            <w:r>
+              <w:rPr>
+                <w:rFonts w:ascii="HelveticaNeueLT Pro 35 Th" w:hAnsi="HelveticaNeueLT Pro 35 Th"/>
+              </w:rPr>
+              <w:t>$</w:t>
+            </w:r>
+            <w:r>
+              <w:rPr>
+                <w:rFonts w:ascii="HelveticaNeueLT Pro 35 Th" w:hAnsi="HelveticaNeueLT Pro 35 Th"/>
+              </w:rPr>
+              <w:t>{{ total_bruto }}</w:t>
             </w:r>
           </w:p>
           <w:p>
@@ -629,28 +807,22 @@
             <w:r>
               <w:rPr>
                 <w:rFonts w:ascii="HelveticaNeueLT Pro 35 Th" w:hAnsi="HelveticaNeueLT Pro 35 Th"/>
-              </w:rPr>
-              <w:t xml:space="preserve">Descuento aplicado: </w:t>
-            </w:r>
-            <w:proofErr w:type="gramStart"/>
-            <w:r>
-              <w:rPr>
-                <w:rFonts w:ascii="HelveticaNeueLT Pro 35 Th" w:hAnsi="HelveticaNeueLT Pro 35 Th"/>
-              </w:rPr>
-              <w:t>{{ d</w:t>
-            </w:r>
-            <w:r>
-              <w:rPr>
-                <w:rFonts w:ascii="HelveticaNeueLT Pro 35 Th" w:hAnsi="HelveticaNeueLT Pro 35 Th"/>
-              </w:rPr>
-              <w:t>escuento</w:t>
-            </w:r>
-            <w:proofErr w:type="gramEnd"/>
-            <w:r>
-              <w:rPr>
-                <w:rFonts w:ascii="HelveticaNeueLT Pro 35 Th" w:hAnsi="HelveticaNeueLT Pro 35 Th"/>
-              </w:rPr>
-              <w:t xml:space="preserve"> }}</w:t>
+                <w:b/>
+                <w:bCs/>
+              </w:rPr>
+              <w:t>Descuento aplicado</w:t>
+            </w:r>
+            <w:r>
+              <w:rPr>
+                <w:rFonts w:ascii="HelveticaNeueLT Pro 35 Th" w:hAnsi="HelveticaNeueLT Pro 35 Th"/>
+              </w:rPr>
+              <w:t>: {{ d</w:t>
+            </w:r>
+            <w:r>
+              <w:rPr>
+                <w:rFonts w:ascii="HelveticaNeueLT Pro 35 Th" w:hAnsi="HelveticaNeueLT Pro 35 Th"/>
+              </w:rPr>
+              <w:t>escuento }}</w:t>
             </w:r>
           </w:p>
           <w:p>
@@ -676,19 +848,13 @@
                 <w:rFonts w:ascii="HelveticaNeueLT Pro 35 Th" w:hAnsi="HelveticaNeueLT Pro 35 Th"/>
               </w:rPr>
             </w:pPr>
-            <w:proofErr w:type="gramStart"/>
-            <w:r>
-              <w:rPr>
-                <w:rFonts w:ascii="HelveticaNeueLT Pro 35 Th" w:hAnsi="HelveticaNeueLT Pro 35 Th"/>
-              </w:rPr>
-              <w:t>TOTAL</w:t>
-            </w:r>
-            <w:proofErr w:type="gramEnd"/>
-            <w:r>
-              <w:rPr>
-                <w:rFonts w:ascii="HelveticaNeueLT Pro 35 Th" w:hAnsi="HelveticaNeueLT Pro 35 Th"/>
-              </w:rPr>
-              <w:t xml:space="preserve"> NETO</w:t>
+            <w:r>
+              <w:rPr>
+                <w:rFonts w:ascii="HelveticaNeueLT Pro 35 Th" w:hAnsi="HelveticaNeueLT Pro 35 Th"/>
+                <w:b/>
+                <w:bCs/>
+              </w:rPr>
+              <w:t>TOTAL NETO</w:t>
             </w:r>
             <w:r>
               <w:rPr>
@@ -696,47 +862,29 @@
               </w:rPr>
               <w:t xml:space="preserve">: </w:t>
             </w:r>
-            <w:proofErr w:type="gramStart"/>
-            <w:r>
-              <w:rPr>
-                <w:rFonts w:ascii="HelveticaNeueLT Pro 35 Th" w:hAnsi="HelveticaNeueLT Pro 35 Th"/>
-              </w:rPr>
-              <w:t xml:space="preserve">{{ </w:t>
-            </w:r>
-            <w:proofErr w:type="spellStart"/>
-            <w:r>
-              <w:rPr>
-                <w:rFonts w:ascii="HelveticaNeueLT Pro 35 Th" w:hAnsi="HelveticaNeueLT Pro 35 Th"/>
-              </w:rPr>
-              <w:t>total</w:t>
-            </w:r>
-            <w:proofErr w:type="gramEnd"/>
-            <w:r>
-              <w:rPr>
-                <w:rFonts w:ascii="HelveticaNeueLT Pro 35 Th" w:hAnsi="HelveticaNeueLT Pro 35 Th"/>
-              </w:rPr>
-              <w:t>_</w:t>
-            </w:r>
-            <w:proofErr w:type="gramStart"/>
-            <w:r>
-              <w:rPr>
-                <w:rFonts w:ascii="HelveticaNeueLT Pro 35 Th" w:hAnsi="HelveticaNeueLT Pro 35 Th"/>
-              </w:rPr>
-              <w:t>neto</w:t>
-            </w:r>
-            <w:proofErr w:type="spellEnd"/>
-            <w:r>
-              <w:rPr>
-                <w:rFonts w:ascii="HelveticaNeueLT Pro 35 Th" w:hAnsi="HelveticaNeueLT Pro 35 Th"/>
-              </w:rPr>
-              <w:t xml:space="preserve"> }</w:t>
-            </w:r>
-            <w:proofErr w:type="gramEnd"/>
-            <w:r>
-              <w:rPr>
-                <w:rFonts w:ascii="HelveticaNeueLT Pro 35 Th" w:hAnsi="HelveticaNeueLT Pro 35 Th"/>
-              </w:rPr>
-              <w:t>}</w:t>
+            <w:r>
+              <w:rPr>
+                <w:rFonts w:ascii="HelveticaNeueLT Pro 35 Th" w:hAnsi="HelveticaNeueLT Pro 35 Th"/>
+              </w:rPr>
+              <w:t>$</w:t>
+            </w:r>
+            <w:r>
+              <w:rPr>
+                <w:rFonts w:ascii="HelveticaNeueLT Pro 35 Th" w:hAnsi="HelveticaNeueLT Pro 35 Th"/>
+              </w:rPr>
+              <w:t>{{ total</w:t>
+            </w:r>
+            <w:r>
+              <w:rPr>
+                <w:rFonts w:ascii="HelveticaNeueLT Pro 35 Th" w:hAnsi="HelveticaNeueLT Pro 35 Th"/>
+              </w:rPr>
+              <w:t>_neto</w:t>
+            </w:r>
+            <w:r>
+              <w:rPr>
+                <w:rFonts w:ascii="HelveticaNeueLT Pro 35 Th" w:hAnsi="HelveticaNeueLT Pro 35 Th"/>
+              </w:rPr>
+              <w:t xml:space="preserve"> }}</w:t>
             </w:r>
           </w:p>
           <w:p>

</xml_diff>

<commit_message>
Añadido opción para elegir tipo de factura a imprimir, y adjuntar una causa de archivado para clientes, productos y usuarios
</commit_message>
<xml_diff>
--- a/logica/plantilla_factura.docx
+++ b/logica/plantilla_factura.docx
@@ -236,7 +236,31 @@
                                       <w:szCs w:val="28"/>
                                       <w:lang w:val="es-MX"/>
                                     </w:rPr>
-                                    <w:t>X</w:t>
+                                    <w:t xml:space="preserve">{{ </w:t>
+                                  </w:r>
+                                  <w:proofErr w:type="spellStart"/>
+                                  <w:r>
+                                    <w:rPr>
+                                      <w:rFonts w:ascii="HelveticaNeueLT Pro 35 Th" w:hAnsi="HelveticaNeueLT Pro 35 Th"/>
+                                      <w:b/>
+                                      <w:bCs/>
+                                      <w:sz w:val="32"/>
+                                      <w:szCs w:val="28"/>
+                                      <w:lang w:val="es-MX"/>
+                                    </w:rPr>
+                                    <w:t>tipoFactura</w:t>
+                                  </w:r>
+                                  <w:proofErr w:type="spellEnd"/>
+                                  <w:r>
+                                    <w:rPr>
+                                      <w:rFonts w:ascii="HelveticaNeueLT Pro 35 Th" w:hAnsi="HelveticaNeueLT Pro 35 Th"/>
+                                      <w:b/>
+                                      <w:bCs/>
+                                      <w:sz w:val="32"/>
+                                      <w:szCs w:val="28"/>
+                                      <w:lang w:val="es-MX"/>
+                                    </w:rPr>
+                                    <w:t xml:space="preserve"> }}</w:t>
                                   </w:r>
                                 </w:p>
                               </w:txbxContent>
@@ -286,7 +310,31 @@
                                 <w:szCs w:val="28"/>
                                 <w:lang w:val="es-MX"/>
                               </w:rPr>
-                              <w:t>X</w:t>
+                              <w:t xml:space="preserve">{{ </w:t>
+                            </w:r>
+                            <w:proofErr w:type="spellStart"/>
+                            <w:r>
+                              <w:rPr>
+                                <w:rFonts w:ascii="HelveticaNeueLT Pro 35 Th" w:hAnsi="HelveticaNeueLT Pro 35 Th"/>
+                                <w:b/>
+                                <w:bCs/>
+                                <w:sz w:val="32"/>
+                                <w:szCs w:val="28"/>
+                                <w:lang w:val="es-MX"/>
+                              </w:rPr>
+                              <w:t>tipoFactura</w:t>
+                            </w:r>
+                            <w:proofErr w:type="spellEnd"/>
+                            <w:r>
+                              <w:rPr>
+                                <w:rFonts w:ascii="HelveticaNeueLT Pro 35 Th" w:hAnsi="HelveticaNeueLT Pro 35 Th"/>
+                                <w:b/>
+                                <w:bCs/>
+                                <w:sz w:val="32"/>
+                                <w:szCs w:val="28"/>
+                                <w:lang w:val="es-MX"/>
+                              </w:rPr>
+                              <w:t xml:space="preserve"> }}</w:t>
                             </w:r>
                           </w:p>
                         </w:txbxContent>
@@ -349,7 +397,33 @@
                 <w:sz w:val="18"/>
                 <w:szCs w:val="16"/>
               </w:rPr>
-              <w:t>ID de Venta: {{ facturaId }}</w:t>
+              <w:t xml:space="preserve">ID de Venta: {{ </w:t>
+            </w:r>
+            <w:proofErr w:type="spellStart"/>
+            <w:r>
+              <w:rPr>
+                <w:rFonts w:ascii="HelveticaNeueLT Pro 35 Th" w:hAnsi="HelveticaNeueLT Pro 35 Th"/>
+                <w:sz w:val="18"/>
+                <w:szCs w:val="16"/>
+              </w:rPr>
+              <w:t>facturaI</w:t>
+            </w:r>
+            <w:r>
+              <w:rPr>
+                <w:rFonts w:ascii="HelveticaNeueLT Pro 35 Th" w:hAnsi="HelveticaNeueLT Pro 35 Th"/>
+                <w:sz w:val="18"/>
+                <w:szCs w:val="16"/>
+              </w:rPr>
+              <w:t>D</w:t>
+            </w:r>
+            <w:proofErr w:type="spellEnd"/>
+            <w:r>
+              <w:rPr>
+                <w:rFonts w:ascii="HelveticaNeueLT Pro 35 Th" w:hAnsi="HelveticaNeueLT Pro 35 Th"/>
+                <w:sz w:val="18"/>
+                <w:szCs w:val="16"/>
+              </w:rPr>
+              <w:t xml:space="preserve"> }}</w:t>
             </w:r>
           </w:p>
           <w:p>
@@ -499,7 +573,25 @@
                 <w:sz w:val="16"/>
                 <w:szCs w:val="14"/>
               </w:rPr>
-              <w:t>: {{ clienteNombre }}</w:t>
+              <w:t xml:space="preserve">: {{ </w:t>
+            </w:r>
+            <w:proofErr w:type="spellStart"/>
+            <w:r>
+              <w:rPr>
+                <w:rFonts w:ascii="HelveticaNeueLT Pro 35 Th" w:hAnsi="HelveticaNeueLT Pro 35 Th"/>
+                <w:sz w:val="16"/>
+                <w:szCs w:val="14"/>
+              </w:rPr>
+              <w:t>clienteNombre</w:t>
+            </w:r>
+            <w:proofErr w:type="spellEnd"/>
+            <w:r>
+              <w:rPr>
+                <w:rFonts w:ascii="HelveticaNeueLT Pro 35 Th" w:hAnsi="HelveticaNeueLT Pro 35 Th"/>
+                <w:sz w:val="16"/>
+                <w:szCs w:val="14"/>
+              </w:rPr>
+              <w:t xml:space="preserve"> }}</w:t>
             </w:r>
           </w:p>
           <w:p>
@@ -536,7 +628,25 @@
                 <w:sz w:val="16"/>
                 <w:szCs w:val="14"/>
               </w:rPr>
-              <w:t>: {{ clienteCUIT_CUIL }}</w:t>
+              <w:t xml:space="preserve">: {{ </w:t>
+            </w:r>
+            <w:proofErr w:type="spellStart"/>
+            <w:r>
+              <w:rPr>
+                <w:rFonts w:ascii="HelveticaNeueLT Pro 35 Th" w:hAnsi="HelveticaNeueLT Pro 35 Th"/>
+                <w:sz w:val="16"/>
+                <w:szCs w:val="14"/>
+              </w:rPr>
+              <w:t>clienteCUIT_CUIL</w:t>
+            </w:r>
+            <w:proofErr w:type="spellEnd"/>
+            <w:r>
+              <w:rPr>
+                <w:rFonts w:ascii="HelveticaNeueLT Pro 35 Th" w:hAnsi="HelveticaNeueLT Pro 35 Th"/>
+                <w:sz w:val="16"/>
+                <w:szCs w:val="14"/>
+              </w:rPr>
+              <w:t xml:space="preserve"> }}</w:t>
             </w:r>
           </w:p>
         </w:tc>
@@ -611,7 +721,25 @@
                 <w:sz w:val="18"/>
                 <w:szCs w:val="16"/>
               </w:rPr>
-              <w:t>Exento {{ ivaExento }}</w:t>
+              <w:t xml:space="preserve">Exento {{ </w:t>
+            </w:r>
+            <w:proofErr w:type="spellStart"/>
+            <w:r>
+              <w:rPr>
+                <w:rFonts w:ascii="HelveticaNeueLT Pro 35 Th" w:hAnsi="HelveticaNeueLT Pro 35 Th"/>
+                <w:sz w:val="18"/>
+                <w:szCs w:val="16"/>
+              </w:rPr>
+              <w:t>ivaExento</w:t>
+            </w:r>
+            <w:proofErr w:type="spellEnd"/>
+            <w:r>
+              <w:rPr>
+                <w:rFonts w:ascii="HelveticaNeueLT Pro 35 Th" w:hAnsi="HelveticaNeueLT Pro 35 Th"/>
+                <w:sz w:val="18"/>
+                <w:szCs w:val="16"/>
+              </w:rPr>
+              <w:t xml:space="preserve"> }}</w:t>
             </w:r>
             <w:r>
               <w:rPr>
@@ -643,7 +771,25 @@
                 <w:sz w:val="18"/>
                 <w:szCs w:val="16"/>
               </w:rPr>
-              <w:t>{{ ivaMonotributo }}</w:t>
+              <w:t xml:space="preserve">{{ </w:t>
+            </w:r>
+            <w:proofErr w:type="spellStart"/>
+            <w:r>
+              <w:rPr>
+                <w:rFonts w:ascii="HelveticaNeueLT Pro 35 Th" w:hAnsi="HelveticaNeueLT Pro 35 Th"/>
+                <w:sz w:val="18"/>
+                <w:szCs w:val="16"/>
+              </w:rPr>
+              <w:t>ivaMonotributo</w:t>
+            </w:r>
+            <w:proofErr w:type="spellEnd"/>
+            <w:r>
+              <w:rPr>
+                <w:rFonts w:ascii="HelveticaNeueLT Pro 35 Th" w:hAnsi="HelveticaNeueLT Pro 35 Th"/>
+                <w:sz w:val="18"/>
+                <w:szCs w:val="16"/>
+              </w:rPr>
+              <w:t xml:space="preserve"> }}</w:t>
             </w:r>
             <w:r>
               <w:rPr>
@@ -653,13 +799,59 @@
               </w:rPr>
               <w:t xml:space="preserve">     </w:t>
             </w:r>
-            <w:r>
-              <w:rPr>
-                <w:rFonts w:ascii="HelveticaNeueLT Pro 35 Th" w:hAnsi="HelveticaNeueLT Pro 35 Th"/>
-                <w:sz w:val="18"/>
-                <w:szCs w:val="16"/>
-              </w:rPr>
-              <w:t>Resp. Insc. {{ ivaRespInsc }}</w:t>
+            <w:proofErr w:type="spellStart"/>
+            <w:r>
+              <w:rPr>
+                <w:rFonts w:ascii="HelveticaNeueLT Pro 35 Th" w:hAnsi="HelveticaNeueLT Pro 35 Th"/>
+                <w:sz w:val="18"/>
+                <w:szCs w:val="16"/>
+              </w:rPr>
+              <w:t>Resp</w:t>
+            </w:r>
+            <w:proofErr w:type="spellEnd"/>
+            <w:r>
+              <w:rPr>
+                <w:rFonts w:ascii="HelveticaNeueLT Pro 35 Th" w:hAnsi="HelveticaNeueLT Pro 35 Th"/>
+                <w:sz w:val="18"/>
+                <w:szCs w:val="16"/>
+              </w:rPr>
+              <w:t xml:space="preserve">. </w:t>
+            </w:r>
+            <w:proofErr w:type="spellStart"/>
+            <w:r>
+              <w:rPr>
+                <w:rFonts w:ascii="HelveticaNeueLT Pro 35 Th" w:hAnsi="HelveticaNeueLT Pro 35 Th"/>
+                <w:sz w:val="18"/>
+                <w:szCs w:val="16"/>
+              </w:rPr>
+              <w:t>Insc</w:t>
+            </w:r>
+            <w:proofErr w:type="spellEnd"/>
+            <w:r>
+              <w:rPr>
+                <w:rFonts w:ascii="HelveticaNeueLT Pro 35 Th" w:hAnsi="HelveticaNeueLT Pro 35 Th"/>
+                <w:sz w:val="18"/>
+                <w:szCs w:val="16"/>
+              </w:rPr>
+              <w:t xml:space="preserve">. {{ </w:t>
+            </w:r>
+            <w:proofErr w:type="spellStart"/>
+            <w:r>
+              <w:rPr>
+                <w:rFonts w:ascii="HelveticaNeueLT Pro 35 Th" w:hAnsi="HelveticaNeueLT Pro 35 Th"/>
+                <w:sz w:val="18"/>
+                <w:szCs w:val="16"/>
+              </w:rPr>
+              <w:t>ivaRespInsc</w:t>
+            </w:r>
+            <w:proofErr w:type="spellEnd"/>
+            <w:r>
+              <w:rPr>
+                <w:rFonts w:ascii="HelveticaNeueLT Pro 35 Th" w:hAnsi="HelveticaNeueLT Pro 35 Th"/>
+                <w:sz w:val="18"/>
+                <w:szCs w:val="16"/>
+              </w:rPr>
+              <w:t xml:space="preserve"> }}</w:t>
             </w:r>
             <w:r>
               <w:rPr>
@@ -675,7 +867,25 @@
                 <w:sz w:val="18"/>
                 <w:szCs w:val="16"/>
               </w:rPr>
-              <w:t>Eventual {{ ivaEventual }}</w:t>
+              <w:t xml:space="preserve">Eventual {{ </w:t>
+            </w:r>
+            <w:proofErr w:type="spellStart"/>
+            <w:r>
+              <w:rPr>
+                <w:rFonts w:ascii="HelveticaNeueLT Pro 35 Th" w:hAnsi="HelveticaNeueLT Pro 35 Th"/>
+                <w:sz w:val="18"/>
+                <w:szCs w:val="16"/>
+              </w:rPr>
+              <w:t>ivaEventual</w:t>
+            </w:r>
+            <w:proofErr w:type="spellEnd"/>
+            <w:r>
+              <w:rPr>
+                <w:rFonts w:ascii="HelveticaNeueLT Pro 35 Th" w:hAnsi="HelveticaNeueLT Pro 35 Th"/>
+                <w:sz w:val="18"/>
+                <w:szCs w:val="16"/>
+              </w:rPr>
+              <w:t xml:space="preserve"> }}</w:t>
             </w:r>
             <w:r>
               <w:rPr>
@@ -685,13 +895,41 @@
               </w:rPr>
               <w:t xml:space="preserve">     </w:t>
             </w:r>
-            <w:r>
-              <w:rPr>
-                <w:rFonts w:ascii="HelveticaNeueLT Pro 35 Th" w:hAnsi="HelveticaNeueLT Pro 35 Th"/>
-                <w:sz w:val="18"/>
-                <w:szCs w:val="16"/>
-              </w:rPr>
-              <w:t>Cons. Final {{ ivaConsFinal }}</w:t>
+            <w:proofErr w:type="spellStart"/>
+            <w:r>
+              <w:rPr>
+                <w:rFonts w:ascii="HelveticaNeueLT Pro 35 Th" w:hAnsi="HelveticaNeueLT Pro 35 Th"/>
+                <w:sz w:val="18"/>
+                <w:szCs w:val="16"/>
+              </w:rPr>
+              <w:t>Cons</w:t>
+            </w:r>
+            <w:proofErr w:type="spellEnd"/>
+            <w:r>
+              <w:rPr>
+                <w:rFonts w:ascii="HelveticaNeueLT Pro 35 Th" w:hAnsi="HelveticaNeueLT Pro 35 Th"/>
+                <w:sz w:val="18"/>
+                <w:szCs w:val="16"/>
+              </w:rPr>
+              <w:t xml:space="preserve">. Final {{ </w:t>
+            </w:r>
+            <w:proofErr w:type="spellStart"/>
+            <w:r>
+              <w:rPr>
+                <w:rFonts w:ascii="HelveticaNeueLT Pro 35 Th" w:hAnsi="HelveticaNeueLT Pro 35 Th"/>
+                <w:sz w:val="18"/>
+                <w:szCs w:val="16"/>
+              </w:rPr>
+              <w:t>ivaConsFinal</w:t>
+            </w:r>
+            <w:proofErr w:type="spellEnd"/>
+            <w:r>
+              <w:rPr>
+                <w:rFonts w:ascii="HelveticaNeueLT Pro 35 Th" w:hAnsi="HelveticaNeueLT Pro 35 Th"/>
+                <w:sz w:val="18"/>
+                <w:szCs w:val="16"/>
+              </w:rPr>
+              <w:t xml:space="preserve"> }}</w:t>
             </w:r>
           </w:p>
         </w:tc>
@@ -723,7 +961,27 @@
                 <w:szCs w:val="18"/>
                 <w:lang w:val="en-US"/>
               </w:rPr>
-              <w:t>%%tabla_placeholder%</w:t>
+              <w:t>%%</w:t>
+            </w:r>
+            <w:proofErr w:type="spellStart"/>
+            <w:r>
+              <w:rPr>
+                <w:rFonts w:ascii="HelveticaNeueLT Pro 35 Th" w:hAnsi="HelveticaNeueLT Pro 35 Th"/>
+                <w:sz w:val="20"/>
+                <w:szCs w:val="18"/>
+                <w:lang w:val="en-US"/>
+              </w:rPr>
+              <w:t>tabla_placeholder</w:t>
+            </w:r>
+            <w:proofErr w:type="spellEnd"/>
+            <w:r>
+              <w:rPr>
+                <w:rFonts w:ascii="HelveticaNeueLT Pro 35 Th" w:hAnsi="HelveticaNeueLT Pro 35 Th"/>
+                <w:sz w:val="20"/>
+                <w:szCs w:val="18"/>
+                <w:lang w:val="en-US"/>
+              </w:rPr>
+              <w:t>%</w:t>
             </w:r>
             <w:r>
               <w:rPr>
@@ -762,13 +1020,23 @@
                 <w:rFonts w:ascii="HelveticaNeueLT Pro 35 Th" w:hAnsi="HelveticaNeueLT Pro 35 Th"/>
               </w:rPr>
             </w:pPr>
+            <w:proofErr w:type="gramStart"/>
             <w:r>
               <w:rPr>
                 <w:rFonts w:ascii="HelveticaNeueLT Pro 35 Th" w:hAnsi="HelveticaNeueLT Pro 35 Th"/>
                 <w:b/>
                 <w:bCs/>
               </w:rPr>
-              <w:t>TOTAL BRUTO</w:t>
+              <w:t>TOTAL</w:t>
+            </w:r>
+            <w:proofErr w:type="gramEnd"/>
+            <w:r>
+              <w:rPr>
+                <w:rFonts w:ascii="HelveticaNeueLT Pro 35 Th" w:hAnsi="HelveticaNeueLT Pro 35 Th"/>
+                <w:b/>
+                <w:bCs/>
+              </w:rPr>
+              <w:t xml:space="preserve"> BRUTO</w:t>
             </w:r>
             <w:r>
               <w:rPr>
@@ -786,7 +1054,21 @@
               <w:rPr>
                 <w:rFonts w:ascii="HelveticaNeueLT Pro 35 Th" w:hAnsi="HelveticaNeueLT Pro 35 Th"/>
               </w:rPr>
-              <w:t>{{ total_bruto }}</w:t>
+              <w:t xml:space="preserve">{{ </w:t>
+            </w:r>
+            <w:proofErr w:type="spellStart"/>
+            <w:r>
+              <w:rPr>
+                <w:rFonts w:ascii="HelveticaNeueLT Pro 35 Th" w:hAnsi="HelveticaNeueLT Pro 35 Th"/>
+              </w:rPr>
+              <w:t>total_bruto</w:t>
+            </w:r>
+            <w:proofErr w:type="spellEnd"/>
+            <w:r>
+              <w:rPr>
+                <w:rFonts w:ascii="HelveticaNeueLT Pro 35 Th" w:hAnsi="HelveticaNeueLT Pro 35 Th"/>
+              </w:rPr>
+              <w:t xml:space="preserve"> }}</w:t>
             </w:r>
           </w:p>
           <w:p>
@@ -848,13 +1130,23 @@
                 <w:rFonts w:ascii="HelveticaNeueLT Pro 35 Th" w:hAnsi="HelveticaNeueLT Pro 35 Th"/>
               </w:rPr>
             </w:pPr>
+            <w:proofErr w:type="gramStart"/>
             <w:r>
               <w:rPr>
                 <w:rFonts w:ascii="HelveticaNeueLT Pro 35 Th" w:hAnsi="HelveticaNeueLT Pro 35 Th"/>
                 <w:b/>
                 <w:bCs/>
               </w:rPr>
-              <w:t>TOTAL NETO</w:t>
+              <w:t>TOTAL</w:t>
+            </w:r>
+            <w:proofErr w:type="gramEnd"/>
+            <w:r>
+              <w:rPr>
+                <w:rFonts w:ascii="HelveticaNeueLT Pro 35 Th" w:hAnsi="HelveticaNeueLT Pro 35 Th"/>
+                <w:b/>
+                <w:bCs/>
+              </w:rPr>
+              <w:t xml:space="preserve"> NETO</w:t>
             </w:r>
             <w:r>
               <w:rPr>
@@ -872,7 +1164,14 @@
               <w:rPr>
                 <w:rFonts w:ascii="HelveticaNeueLT Pro 35 Th" w:hAnsi="HelveticaNeueLT Pro 35 Th"/>
               </w:rPr>
-              <w:t>{{ total</w:t>
+              <w:t xml:space="preserve">{{ </w:t>
+            </w:r>
+            <w:proofErr w:type="spellStart"/>
+            <w:r>
+              <w:rPr>
+                <w:rFonts w:ascii="HelveticaNeueLT Pro 35 Th" w:hAnsi="HelveticaNeueLT Pro 35 Th"/>
+              </w:rPr>
+              <w:t>total</w:t>
             </w:r>
             <w:r>
               <w:rPr>
@@ -880,6 +1179,7 @@
               </w:rPr>
               <w:t>_neto</w:t>
             </w:r>
+            <w:proofErr w:type="spellEnd"/>
             <w:r>
               <w:rPr>
                 <w:rFonts w:ascii="HelveticaNeueLT Pro 35 Th" w:hAnsi="HelveticaNeueLT Pro 35 Th"/>
@@ -1015,6 +1315,7 @@
         <w:docPartUnique/>
       </w:docPartObj>
     </w:sdtPr>
+    <w:sdtEndPr/>
     <w:sdtContent>
       <w:p>
         <w:pPr>

</xml_diff>

<commit_message>
El clienteID del cliente seleccionado se almacena en las tablas de facturas y remito
</commit_message>
<xml_diff>
--- a/logica/plantilla_factura.docx
+++ b/logica/plantilla_factura.docx
@@ -535,6 +535,51 @@
               <w:jc w:val="center"/>
               <w:rPr>
                 <w:rFonts w:ascii="HelveticaNeueLT Pro 35 Th" w:hAnsi="HelveticaNeueLT Pro 35 Th"/>
+                <w:b/>
+                <w:bCs/>
+                <w:sz w:val="18"/>
+                <w:szCs w:val="16"/>
+              </w:rPr>
+            </w:pPr>
+            <w:r>
+              <w:rPr>
+                <w:rFonts w:ascii="HelveticaNeueLT Pro 35 Th" w:hAnsi="HelveticaNeueLT Pro 35 Th"/>
+                <w:b/>
+                <w:bCs/>
+                <w:sz w:val="18"/>
+                <w:szCs w:val="16"/>
+              </w:rPr>
+              <w:t xml:space="preserve">- ID: {{ </w:t>
+            </w:r>
+            <w:proofErr w:type="spellStart"/>
+            <w:r>
+              <w:rPr>
+                <w:rFonts w:ascii="HelveticaNeueLT Pro 35 Th" w:hAnsi="HelveticaNeueLT Pro 35 Th"/>
+                <w:b/>
+                <w:bCs/>
+                <w:sz w:val="18"/>
+                <w:szCs w:val="16"/>
+              </w:rPr>
+              <w:t>clienteID</w:t>
+            </w:r>
+            <w:proofErr w:type="spellEnd"/>
+            <w:r>
+              <w:rPr>
+                <w:rFonts w:ascii="HelveticaNeueLT Pro 35 Th" w:hAnsi="HelveticaNeueLT Pro 35 Th"/>
+                <w:b/>
+                <w:bCs/>
+                <w:sz w:val="18"/>
+                <w:szCs w:val="16"/>
+              </w:rPr>
+              <w:t xml:space="preserve"> }}</w:t>
+            </w:r>
+          </w:p>
+          <w:p>
+            <w:pPr>
+              <w:spacing w:before="240" w:line="240" w:lineRule="auto"/>
+              <w:jc w:val="center"/>
+              <w:rPr>
+                <w:rFonts w:ascii="HelveticaNeueLT Pro 35 Th" w:hAnsi="HelveticaNeueLT Pro 35 Th"/>
                 <w:sz w:val="16"/>
                 <w:szCs w:val="14"/>
               </w:rPr>
@@ -1315,7 +1360,6 @@
         <w:docPartUnique/>
       </w:docPartObj>
     </w:sdtPr>
-    <w:sdtEndPr/>
     <w:sdtContent>
       <w:p>
         <w:pPr>

</xml_diff>